<commit_message>
cosmetic fixes for tutorial html export
</commit_message>
<xml_diff>
--- a/doc/ReportEngineTutorial.docx
+++ b/doc/ReportEngineTutorial.docx
@@ -2567,13 +2567,14 @@
         <w:t>files</w:t>
       </w:r>
       <w:r>
-        <w:t xml:space="preserve">, </w:t>
-      </w:r>
-      <w:proofErr w:type="gramStart"/>
+        <w:t xml:space="preserve"> and</w:t>
+      </w:r>
+      <w:r>
+        <w:t xml:space="preserve"> </w:t>
+      </w:r>
       <w:r>
         <w:t>databases</w:t>
       </w:r>
-      <w:proofErr w:type="gramEnd"/>
       <w:r>
         <w:t xml:space="preserve"> </w:t>
       </w:r>
@@ -3512,11 +3513,9 @@
       <w:r>
         <w:t xml:space="preserve">f you use log4j in your current project and you want to see the logs of </w:t>
       </w:r>
-      <w:proofErr w:type="spellStart"/>
-      <w:r>
-        <w:t>reportengine</w:t>
-      </w:r>
-      <w:proofErr w:type="spellEnd"/>
+      <w:r>
+        <w:t>ReportEngine</w:t>
+      </w:r>
       <w:r>
         <w:t xml:space="preserve"> you just need to add the slf4j-log4j bridge (jar file) </w:t>
       </w:r>
@@ -3953,6 +3952,8 @@
       <w:r>
         <w:t xml:space="preserve">d be: the title of the report, a paragraph, a table inside the report, a pivot table or any other custom report component build by the users of this API.  Let’s take an example:  below you’ll find a simple report with multiple components: </w:t>
       </w:r>
+      <w:bookmarkStart w:id="12" w:name="_GoBack"/>
+      <w:bookmarkEnd w:id="12"/>
     </w:p>
     <w:tbl>
       <w:tblPr>
@@ -4719,6 +4720,7 @@
           <w:bottom w:val="none" w:sz="0" w:space="0" w:color="auto"/>
           <w:right w:val="none" w:sz="0" w:space="0" w:color="auto"/>
           <w:insideH w:val="none" w:sz="0" w:space="0" w:color="auto"/>
+          <w:insideV w:val="none" w:sz="0" w:space="0" w:color="auto"/>
         </w:tblBorders>
         <w:tblLook w:val="04A0" w:firstRow="1" w:lastRow="0" w:firstColumn="1" w:lastColumn="0" w:noHBand="0" w:noVBand="1"/>
       </w:tblPr>
@@ -4731,11 +4733,25 @@
             <w:tcW w:w="9576" w:type="dxa"/>
           </w:tcPr>
           <w:p>
-            <w:r>
-              <w:sym w:font="Wingdings" w:char="F0DF"/>
-            </w:r>
-            <w:r>
-              <w:t xml:space="preserve"> this is the report title </w:t>
+            <w:pPr>
+              <w:rPr>
+                <w:sz w:val="24"/>
+                <w:szCs w:val="24"/>
+              </w:rPr>
+            </w:pPr>
+            <w:r>
+              <w:rPr>
+                <w:sz w:val="24"/>
+                <w:szCs w:val="24"/>
+              </w:rPr>
+              <w:t xml:space="preserve">&lt;--- </w:t>
+            </w:r>
+            <w:r>
+              <w:rPr>
+                <w:sz w:val="24"/>
+                <w:szCs w:val="24"/>
+              </w:rPr>
+              <w:t xml:space="preserve">this is the report title </w:t>
             </w:r>
           </w:p>
         </w:tc>
@@ -4745,7 +4761,11 @@
           <w:tcPr>
             <w:tcW w:w="9576" w:type="dxa"/>
           </w:tcPr>
-          <w:p/>
+          <w:p>
+            <w:r>
+              <w:t xml:space="preserve"> </w:t>
+            </w:r>
+          </w:p>
         </w:tc>
       </w:tr>
       <w:tr>
@@ -4755,13 +4775,7 @@
           </w:tcPr>
           <w:p>
             <w:r>
-              <w:sym w:font="Wingdings" w:char="F0DF"/>
-            </w:r>
-            <w:r>
-              <w:t>this is a table (</w:t>
-            </w:r>
-            <w:r>
-              <w:t>another report component)</w:t>
+              <w:t xml:space="preserve"> </w:t>
             </w:r>
           </w:p>
         </w:tc>
@@ -4771,7 +4785,49 @@
           <w:tcPr>
             <w:tcW w:w="9576" w:type="dxa"/>
           </w:tcPr>
-          <w:p/>
+          <w:p>
+            <w:pPr>
+              <w:rPr>
+                <w:sz w:val="24"/>
+                <w:szCs w:val="24"/>
+              </w:rPr>
+            </w:pPr>
+            <w:r>
+              <w:rPr>
+                <w:sz w:val="24"/>
+                <w:szCs w:val="24"/>
+              </w:rPr>
+              <w:t xml:space="preserve">&lt;--- </w:t>
+            </w:r>
+            <w:r>
+              <w:rPr>
+                <w:sz w:val="24"/>
+                <w:szCs w:val="24"/>
+              </w:rPr>
+              <w:t xml:space="preserve">this is a </w:t>
+            </w:r>
+            <w:r>
+              <w:rPr>
+                <w:sz w:val="24"/>
+                <w:szCs w:val="24"/>
+              </w:rPr>
+              <w:t xml:space="preserve">flat </w:t>
+            </w:r>
+            <w:r>
+              <w:rPr>
+                <w:sz w:val="24"/>
+                <w:szCs w:val="24"/>
+              </w:rPr>
+              <w:t>table (component)</w:t>
+            </w:r>
+            <w:r>
+              <w:rPr>
+                <w:sz w:val="24"/>
+                <w:szCs w:val="24"/>
+              </w:rPr>
+              <w:t xml:space="preserve"> </w:t>
+            </w:r>
+          </w:p>
         </w:tc>
       </w:tr>
       <w:tr>
@@ -4779,7 +4835,14 @@
           <w:tcPr>
             <w:tcW w:w="9576" w:type="dxa"/>
           </w:tcPr>
-          <w:p/>
+          <w:p>
+            <w:r>
+              <w:t xml:space="preserve"> </w:t>
+            </w:r>
+            <w:r>
+              <w:t xml:space="preserve"> </w:t>
+            </w:r>
+          </w:p>
         </w:tc>
       </w:tr>
       <w:tr>
@@ -4787,7 +4850,14 @@
           <w:tcPr>
             <w:tcW w:w="9576" w:type="dxa"/>
           </w:tcPr>
-          <w:p/>
+          <w:p>
+            <w:r>
+              <w:t xml:space="preserve"> </w:t>
+            </w:r>
+            <w:r>
+              <w:t xml:space="preserve"> </w:t>
+            </w:r>
+          </w:p>
         </w:tc>
       </w:tr>
       <w:tr>
@@ -4795,7 +4865,14 @@
           <w:tcPr>
             <w:tcW w:w="9576" w:type="dxa"/>
           </w:tcPr>
-          <w:p/>
+          <w:p>
+            <w:r>
+              <w:t xml:space="preserve"> </w:t>
+            </w:r>
+            <w:r>
+              <w:t xml:space="preserve"> </w:t>
+            </w:r>
+          </w:p>
         </w:tc>
       </w:tr>
       <w:tr>
@@ -4803,7 +4880,11 @@
           <w:tcPr>
             <w:tcW w:w="9576" w:type="dxa"/>
           </w:tcPr>
-          <w:p/>
+          <w:p>
+            <w:r>
+              <w:t xml:space="preserve"> </w:t>
+            </w:r>
+          </w:p>
         </w:tc>
       </w:tr>
       <w:tr>
@@ -4812,10 +4893,24 @@
             <w:tcW w:w="9576" w:type="dxa"/>
           </w:tcPr>
           <w:p>
-            <w:r>
-              <w:sym w:font="Wingdings" w:char="F0DF"/>
-            </w:r>
-            <w:r>
+            <w:pPr>
+              <w:rPr>
+                <w:sz w:val="24"/>
+                <w:szCs w:val="24"/>
+              </w:rPr>
+            </w:pPr>
+            <w:r>
+              <w:rPr>
+                <w:sz w:val="24"/>
+                <w:szCs w:val="24"/>
+              </w:rPr>
+              <w:t xml:space="preserve">&lt;---- </w:t>
+            </w:r>
+            <w:r>
+              <w:rPr>
+                <w:sz w:val="24"/>
+                <w:szCs w:val="24"/>
+              </w:rPr>
               <w:t xml:space="preserve">empty line </w:t>
             </w:r>
           </w:p>
@@ -4826,7 +4921,11 @@
           <w:tcPr>
             <w:tcW w:w="9576" w:type="dxa"/>
           </w:tcPr>
-          <w:p/>
+          <w:p>
+            <w:r>
+              <w:t xml:space="preserve"> </w:t>
+            </w:r>
+          </w:p>
         </w:tc>
       </w:tr>
       <w:tr>
@@ -4835,10 +4934,24 @@
             <w:tcW w:w="9576" w:type="dxa"/>
           </w:tcPr>
           <w:p>
-            <w:r>
-              <w:sym w:font="Wingdings" w:char="F0DF"/>
-            </w:r>
-            <w:r>
+            <w:pPr>
+              <w:rPr>
+                <w:sz w:val="24"/>
+                <w:szCs w:val="24"/>
+              </w:rPr>
+            </w:pPr>
+            <w:r>
+              <w:rPr>
+                <w:sz w:val="24"/>
+                <w:szCs w:val="24"/>
+              </w:rPr>
+              <w:t>&lt;----</w:t>
+            </w:r>
+            <w:r>
+              <w:rPr>
+                <w:sz w:val="24"/>
+                <w:szCs w:val="24"/>
+              </w:rPr>
               <w:t xml:space="preserve"> paragraph </w:t>
             </w:r>
           </w:p>
@@ -4849,10 +4962,15 @@
           <w:tcPr>
             <w:tcW w:w="9576" w:type="dxa"/>
           </w:tcPr>
-          <w:p/>
+          <w:p>
+            <w:r>
+              <w:t xml:space="preserve"> </w:t>
+            </w:r>
+          </w:p>
         </w:tc>
       </w:tr>
     </w:tbl>
+    <w:p/>
     <w:p>
       <w:r>
         <w:t xml:space="preserve">The figure above shows a report with 4 report components: a report title, a table, an empty line and a paragraph. </w:t>
@@ -4864,17 +4982,13 @@
       </w:r>
     </w:p>
     <w:p>
-      <w:pPr>
-        <w:jc w:val="center"/>
-      </w:pPr>
-      <w:bookmarkStart w:id="12" w:name="_GoBack"/>
-      <w:bookmarkEnd w:id="12"/>
-      <w:r>
-        <w:rPr>
-          <w:noProof/>
-        </w:rPr>
+      <w:r>
+        <w:rPr>
+          <w:noProof/>
+        </w:rPr>
+        <w:lastRenderedPageBreak/>
         <w:drawing>
-          <wp:inline distT="0" distB="0" distL="0" distR="0" wp14:anchorId="277ADF08" wp14:editId="2FCAEEB4">
+          <wp:inline distT="0" distB="0" distL="0" distR="0" wp14:anchorId="3E2FD0F0" wp14:editId="4B6F5DE1">
             <wp:extent cx="4480560" cy="3768332"/>
             <wp:effectExtent l="0" t="0" r="0" b="0"/>
             <wp:docPr id="2" name="Picture 2"/>
@@ -4918,7 +5032,6 @@
     </w:p>
     <w:p>
       <w:r>
-        <w:lastRenderedPageBreak/>
         <w:t xml:space="preserve">Let’s start the discussion of components with the output since the output is shared by all components via the report configuration. </w:t>
       </w:r>
     </w:p>
@@ -5794,6 +5907,14 @@
           <w:t>here</w:t>
         </w:r>
       </w:hyperlink>
+      <w:r>
+        <w:rPr>
+          <w:rFonts w:eastAsia="Times New Roman" w:cs="Times New Roman"/>
+          <w:color w:val="0000FF" w:themeColor="hyperlink"/>
+          <w:u w:val="single"/>
+        </w:rPr>
+        <w:t>.</w:t>
+      </w:r>
     </w:p>
     <w:p>
       <w:r>
@@ -5806,6 +5927,7 @@
       </w:pPr>
       <w:bookmarkStart w:id="14" w:name="_Toc426802417"/>
       <w:r>
+        <w:lastRenderedPageBreak/>
         <w:t>Report Title</w:t>
       </w:r>
       <w:bookmarkEnd w:id="14"/>
@@ -33486,7 +33608,7 @@
               <w:rPr>
                 <w:color w:val="00B050"/>
               </w:rPr>
-              <w:sym w:font="Wingdings" w:char="F0DF"/>
+              <w:t>&lt;----</w:t>
             </w:r>
             <w:r>
               <w:rPr>
@@ -33524,7 +33646,17 @@
                 <w:sz w:val="24"/>
                 <w:szCs w:val="24"/>
               </w:rPr>
-              <w:sym w:font="Wingdings" w:char="F0DF"/>
+              <w:t>&lt;----</w:t>
+            </w:r>
+            <w:r>
+              <w:rPr>
+                <w:rFonts w:ascii="Courier New" w:eastAsia="Times New Roman" w:hAnsi="Courier New" w:cs="Courier New"/>
+                <w:b/>
+                <w:color w:val="0000FF"/>
+                <w:sz w:val="24"/>
+                <w:szCs w:val="24"/>
+              </w:rPr>
+              <w:t xml:space="preserve"> </w:t>
             </w:r>
             <w:r>
               <w:rPr>
@@ -33801,7 +33933,6 @@
                 <w:sz w:val="24"/>
                 <w:szCs w:val="24"/>
               </w:rPr>
-              <w:lastRenderedPageBreak/>
               <w:t>Country</w:t>
             </w:r>
           </w:p>
@@ -34068,6 +34199,7 @@
                 <w:sz w:val="24"/>
                 <w:szCs w:val="24"/>
               </w:rPr>
+              <w:lastRenderedPageBreak/>
               <w:t>Sweden</w:t>
             </w:r>
           </w:p>
@@ -36072,7 +36204,7 @@
               <w:rPr>
                 <w:color w:val="00B050"/>
               </w:rPr>
-              <w:sym w:font="Wingdings" w:char="F0DF"/>
+              <w:t>&lt;----</w:t>
             </w:r>
             <w:r>
               <w:rPr>
@@ -36110,7 +36242,17 @@
                 <w:sz w:val="24"/>
                 <w:szCs w:val="24"/>
               </w:rPr>
-              <w:sym w:font="Wingdings" w:char="F0DF"/>
+              <w:t>&lt;----</w:t>
+            </w:r>
+            <w:r>
+              <w:rPr>
+                <w:rFonts w:ascii="Courier New" w:eastAsia="Times New Roman" w:hAnsi="Courier New" w:cs="Courier New"/>
+                <w:b/>
+                <w:color w:val="0000FF"/>
+                <w:sz w:val="24"/>
+                <w:szCs w:val="24"/>
+              </w:rPr>
+              <w:t xml:space="preserve"> </w:t>
             </w:r>
             <w:r>
               <w:rPr>
@@ -36665,6 +36807,7 @@
           <w:sz w:val="20"/>
           <w:szCs w:val="20"/>
         </w:rPr>
+        <w:lastRenderedPageBreak/>
         <w:t>/**</w:t>
       </w:r>
     </w:p>
@@ -39325,7 +39468,6 @@
           <w:sz w:val="20"/>
           <w:szCs w:val="20"/>
         </w:rPr>
-        <w:lastRenderedPageBreak/>
         <w:t>/**</w:t>
       </w:r>
     </w:p>
@@ -39351,6 +39493,7 @@
           <w:sz w:val="20"/>
           <w:szCs w:val="20"/>
         </w:rPr>
+        <w:lastRenderedPageBreak/>
         <w:t xml:space="preserve"> * Sample Pivot table with groupings and sub</w:t>
       </w:r>
       <w:r>
@@ -42649,6 +42792,7 @@
         <w:docPartUnique/>
       </w:docPartObj>
     </w:sdtPr>
+    <w:sdtEndPr/>
     <w:sdtContent>
       <w:p>
         <w:pPr>
@@ -42749,6 +42893,7 @@
           <w:dataBinding w:prefixMappings="xmlns:ns0='http://schemas.openxmlformats.org/package/2006/metadata/core-properties' xmlns:ns1='http://purl.org/dc/elements/1.1/'" w:xpath="/ns0:coreProperties[1]/ns1:title[1]" w:storeItemID="{6C3C8BC8-F283-45AE-878A-BAB7291924A1}"/>
           <w:text/>
         </w:sdtPr>
+        <w:sdtEndPr/>
         <w:sdtContent>
           <w:tc>
             <w:tcPr>
@@ -45394,7 +45539,7 @@
 </file>
 
 <file path=customXml/itemProps1.xml><?xml version="1.0" encoding="utf-8"?>
-<ds:datastoreItem xmlns:ds="http://schemas.openxmlformats.org/officeDocument/2006/customXml" ds:itemID="{0060C709-7A5F-4D6F-B998-E096F3910DFA}">
+<ds:datastoreItem xmlns:ds="http://schemas.openxmlformats.org/officeDocument/2006/customXml" ds:itemID="{CB773F9D-5582-4AEF-830F-E13B35D4AA8A}">
   <ds:schemaRefs>
     <ds:schemaRef ds:uri="http://schemas.openxmlformats.org/officeDocument/2006/bibliography"/>
   </ds:schemaRefs>

</xml_diff>